<commit_message>
Change Business Analyst Intern to Data Science Intern
</commit_message>
<xml_diff>
--- a/Sudharsan Asaithambi CV staging.docx
+++ b/Sudharsan Asaithambi CV staging.docx
@@ -2,8 +2,6 @@
 <file path=word/document.xml><?xml version="1.0" encoding="utf-8"?>
 <w:document xmlns:wpc="http://schemas.microsoft.com/office/word/2010/wordprocessingCanvas" xmlns:cx="http://schemas.microsoft.com/office/drawing/2014/chartex" xmlns:cx1="http://schemas.microsoft.com/office/drawing/2015/9/8/chartex" xmlns:cx2="http://schemas.microsoft.com/office/drawing/2015/10/21/chartex" xmlns:cx3="http://schemas.microsoft.com/office/drawing/2016/5/9/chartex" xmlns:cx4="http://schemas.microsoft.com/office/drawing/2016/5/10/chartex" xmlns:cx5="http://schemas.microsoft.com/office/drawing/2016/5/11/chartex" xmlns:cx6="http://schemas.microsoft.com/office/drawing/2016/5/12/chartex" xmlns:cx7="http://schemas.microsoft.com/office/drawing/2016/5/13/chartex" xmlns:cx8="http://schemas.microsoft.com/office/drawing/2016/5/14/chartex" xmlns:mc="http://schemas.openxmlformats.org/markup-compatibility/2006" xmlns:aink="http://schemas.microsoft.com/office/drawing/2016/ink" xmlns:am3d="http://schemas.microsoft.com/office/drawing/2017/model3d" xmlns:o="urn:schemas-microsoft-com:office:office" xmlns:r="http://schemas.openxmlformats.org/officeDocument/2006/relationships" xmlns:m="http://schemas.openxmlformats.org/officeDocument/2006/math" xmlns:v="urn:schemas-microsoft-com:vml" xmlns:wp14="http://schemas.microsoft.com/office/word/2010/wordprocessingDrawing" xmlns:wp="http://schemas.openxmlformats.org/drawingml/2006/wordprocessingDrawing" xmlns:w10="urn:schemas-microsoft-com:office:word" xmlns:w="http://schemas.openxmlformats.org/wordprocessingml/2006/main" xmlns:w14="http://schemas.microsoft.com/office/word/2010/wordml" xmlns:w15="http://schemas.microsoft.com/office/word/2012/wordml" xmlns:w16cid="http://schemas.microsoft.com/office/word/2016/wordml/cid" xmlns:w16se="http://schemas.microsoft.com/office/word/2015/wordml/symex" xmlns:wpg="http://schemas.microsoft.com/office/word/2010/wordprocessingGroup" xmlns:wpi="http://schemas.microsoft.com/office/word/2010/wordprocessingInk" xmlns:wne="http://schemas.microsoft.com/office/word/2006/wordml" xmlns:wps="http://schemas.microsoft.com/office/word/2010/wordprocessingShape" mc:Ignorable="w14 w15 w16se w16cid wp14">
   <w:body>
-    <w:bookmarkStart w:id="0" w:name="_GoBack"/>
-    <w:bookmarkEnd w:id="0"/>
     <w:p>
       <w:pPr>
         <w:ind w:firstLine="720"/>
@@ -2823,7 +2821,17 @@
                                 <w:sz w:val="20"/>
                                 <w:szCs w:val="20"/>
                               </w:rPr>
-                              <w:t>Business Analyst Intern</w:t>
+                              <w:t xml:space="preserve">Data Science </w:t>
+                            </w:r>
+                            <w:r>
+                              <w:rPr>
+                                <w:rFonts w:cstheme="minorHAnsi"/>
+                                <w:b/>
+                                <w:color w:val="000000" w:themeColor="text1"/>
+                                <w:sz w:val="20"/>
+                                <w:szCs w:val="20"/>
+                              </w:rPr>
+                              <w:t>Intern</w:t>
                             </w:r>
                             <w:r>
                               <w:rPr>
@@ -2924,7 +2932,31 @@
                                 <w:sz w:val="20"/>
                                 <w:szCs w:val="20"/>
                               </w:rPr>
-                              <w:t xml:space="preserve">    </w:t>
+                              <w:t xml:space="preserve">   </w:t>
+                            </w:r>
+                            <w:r>
+                              <w:rPr>
+                                <w:rFonts w:cstheme="minorHAnsi"/>
+                                <w:b/>
+                                <w:i/>
+                                <w:color w:val="000000" w:themeColor="text1"/>
+                                <w:sz w:val="20"/>
+                                <w:szCs w:val="20"/>
+                              </w:rPr>
+                              <w:t xml:space="preserve">  </w:t>
+                            </w:r>
+                            <w:bookmarkStart w:id="0" w:name="_GoBack"/>
+                            <w:bookmarkEnd w:id="0"/>
+                            <w:r>
+                              <w:rPr>
+                                <w:rFonts w:cstheme="minorHAnsi"/>
+                                <w:b/>
+                                <w:i/>
+                                <w:color w:val="000000" w:themeColor="text1"/>
+                                <w:sz w:val="20"/>
+                                <w:szCs w:val="20"/>
+                              </w:rPr>
+                              <w:t xml:space="preserve"> </w:t>
                             </w:r>
                             <w:r>
                               <w:rPr>
@@ -3462,7 +3494,11 @@
           </mc:Choice>
           <mc:Fallback>
             <w:pict>
-              <v:shape w14:anchorId="769979ED" id="_x0000_s1033" type="#_x0000_t202" style="position:absolute;left:0;text-align:left;margin-left:-41.4pt;margin-top:257.5pt;width:564pt;height:237.6pt;z-index:251659263;visibility:visible;mso-wrap-style:square;mso-width-percent:0;mso-height-percent:0;mso-wrap-distance-left:9pt;mso-wrap-distance-top:0;mso-wrap-distance-right:9pt;mso-wrap-distance-bottom:0;mso-position-horizontal:absolute;mso-position-horizontal-relative:margin;mso-position-vertical:absolute;mso-position-vertical-relative:text;mso-width-percent:0;mso-height-percent:0;mso-width-relative:margin;mso-height-relative:margin;v-text-anchor:top" o:gfxdata="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" stroked="f">
+              <v:shapetype w14:anchorId="769979ED" id="_x0000_t202" coordsize="21600,21600" o:spt="202" path="m,l,21600r21600,l21600,xe">
+                <v:stroke joinstyle="miter"/>
+                <v:path gradientshapeok="t" o:connecttype="rect"/>
+              </v:shapetype>
+              <v:shape id="_x0000_s1033" type="#_x0000_t202" style="position:absolute;left:0;text-align:left;margin-left:-41.4pt;margin-top:257.5pt;width:564pt;height:237.6pt;z-index:251659263;visibility:visible;mso-wrap-style:square;mso-width-percent:0;mso-height-percent:0;mso-wrap-distance-left:9pt;mso-wrap-distance-top:0;mso-wrap-distance-right:9pt;mso-wrap-distance-bottom:0;mso-position-horizontal:absolute;mso-position-horizontal-relative:margin;mso-position-vertical:absolute;mso-position-vertical-relative:text;mso-width-percent:0;mso-height-percent:0;mso-width-relative:margin;mso-height-relative:margin;v-text-anchor:top" o:gfxdata="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" stroked="f">
                 <v:textbox>
                   <w:txbxContent>
                     <w:p>
@@ -4127,7 +4163,17 @@
                           <w:sz w:val="20"/>
                           <w:szCs w:val="20"/>
                         </w:rPr>
-                        <w:t>Business Analyst Intern</w:t>
+                        <w:t xml:space="preserve">Data Science </w:t>
+                      </w:r>
+                      <w:r>
+                        <w:rPr>
+                          <w:rFonts w:cstheme="minorHAnsi"/>
+                          <w:b/>
+                          <w:color w:val="000000" w:themeColor="text1"/>
+                          <w:sz w:val="20"/>
+                          <w:szCs w:val="20"/>
+                        </w:rPr>
+                        <w:t>Intern</w:t>
                       </w:r>
                       <w:r>
                         <w:rPr>
@@ -4228,7 +4274,31 @@
                           <w:sz w:val="20"/>
                           <w:szCs w:val="20"/>
                         </w:rPr>
-                        <w:t xml:space="preserve">    </w:t>
+                        <w:t xml:space="preserve">   </w:t>
+                      </w:r>
+                      <w:r>
+                        <w:rPr>
+                          <w:rFonts w:cstheme="minorHAnsi"/>
+                          <w:b/>
+                          <w:i/>
+                          <w:color w:val="000000" w:themeColor="text1"/>
+                          <w:sz w:val="20"/>
+                          <w:szCs w:val="20"/>
+                        </w:rPr>
+                        <w:t xml:space="preserve">  </w:t>
+                      </w:r>
+                      <w:bookmarkStart w:id="1" w:name="_GoBack"/>
+                      <w:bookmarkEnd w:id="1"/>
+                      <w:r>
+                        <w:rPr>
+                          <w:rFonts w:cstheme="minorHAnsi"/>
+                          <w:b/>
+                          <w:i/>
+                          <w:color w:val="000000" w:themeColor="text1"/>
+                          <w:sz w:val="20"/>
+                          <w:szCs w:val="20"/>
+                        </w:rPr>
+                        <w:t xml:space="preserve"> </w:t>
                       </w:r>
                       <w:r>
                         <w:rPr>

</xml_diff>